<commit_message>
final rerender for submission of revisions
</commit_message>
<xml_diff>
--- a/inst/manuscript/cover_letter_revision1.docx
+++ b/inst/manuscript/cover_letter_revision1.docx
@@ -47,13 +47,13 @@
         <w:rPr>
           <w:rFonts w:ascii="Times New Roman" w:hAnsi="Times New Roman" w:cs="Times New Roman"/>
         </w:rPr>
-        <w:t>June 30</w:t>
-      </w:r>
-      <w:r>
-        <w:rPr>
-          <w:rFonts w:ascii="Times New Roman" w:hAnsi="Times New Roman" w:cs="Times New Roman"/>
-        </w:rPr>
-        <w:t>, 2025</w:t>
+        <w:t>July 2,</w:t>
+      </w:r>
+      <w:r>
+        <w:rPr>
+          <w:rFonts w:ascii="Times New Roman" w:hAnsi="Times New Roman" w:cs="Times New Roman"/>
+        </w:rPr>
+        <w:t xml:space="preserve"> 2025</w:t>
       </w:r>
     </w:p>
     <w:p>
@@ -201,7 +201,7 @@
         <w:rPr>
           <w:rFonts w:ascii="Times New Roman" w:hAnsi="Times New Roman" w:cs="Times New Roman"/>
         </w:rPr>
-        <w:t>We appreciate the thorough review and thoughtful comments from the two reviewers and science editor. In accordance with their recommendations, we’ve made many small changes to the manuscript, which are reflected in our responses below (in blue text</w:t>
+        <w:t>We appreciate the thorough review and thoughtful comments from the two reviewers and science editor. In accordance with their recommendations, we’ve made many small changes to the manuscript, which are reflected in our responses (in blue text</w:t>
       </w:r>
       <w:r>
         <w:rPr>
@@ -267,7 +267,19 @@
         <w:rPr>
           <w:rFonts w:ascii="Times New Roman" w:hAnsi="Times New Roman" w:cs="Times New Roman"/>
         </w:rPr>
-        <w:t xml:space="preserve"> The resulting manuscript is 4,697 words, just slightly longer than recommended word count, a result of breaking the manuscript into individual boxes.</w:t>
+        <w:t xml:space="preserve"> The resulting manuscript is 4,</w:t>
+      </w:r>
+      <w:r>
+        <w:rPr>
+          <w:rFonts w:ascii="Times New Roman" w:hAnsi="Times New Roman" w:cs="Times New Roman"/>
+        </w:rPr>
+        <w:t>737</w:t>
+      </w:r>
+      <w:r>
+        <w:rPr>
+          <w:rFonts w:ascii="Times New Roman" w:hAnsi="Times New Roman" w:cs="Times New Roman"/>
+        </w:rPr>
+        <w:t xml:space="preserve"> words, just slightly longer than recommended word count, a result of breaking the manuscript into individual boxes.</w:t>
       </w:r>
     </w:p>
     <w:p>

</xml_diff>